<commit_message>
FINAL FINAL PROYECTO FINAL FINAL
</commit_message>
<xml_diff>
--- a/Proyecto Final Menazzi Baldini.docx
+++ b/Proyecto Final Menazzi Baldini.docx
@@ -1358,53 +1358,25 @@
           <w:rtl w:val="0"/>
         </w:rPr>
       </w:r>
-    </w:p>
-    <w:p>
-      <w:pPr>
-        <w:jc w:val="center"/>
-        <w:rPr>
-          <w:rFonts w:ascii="Play" w:cs="Play" w:eastAsia="Play" w:hAnsi="Play"/>
-          <w:b w:val="1"/>
-          <w:color w:val="ffffff"/>
-          <w:sz w:val="46"/>
-          <w:szCs w:val="46"/>
-        </w:rPr>
-      </w:pPr>
-      <w:r>
-        <w:rPr>
-          <w:rtl w:val="0"/>
-        </w:rPr>
-      </w:r>
-    </w:p>
-    <w:p>
-      <w:pPr>
-        <w:jc w:val="center"/>
-        <w:rPr>
-          <w:rFonts w:ascii="Play" w:cs="Play" w:eastAsia="Play" w:hAnsi="Play"/>
-          <w:b w:val="1"/>
-          <w:color w:val="ffffff"/>
-          <w:sz w:val="46"/>
-          <w:szCs w:val="46"/>
-        </w:rPr>
-      </w:pPr>
-      <w:r>
-        <w:rPr>
-          <w:rFonts w:ascii="Play" w:cs="Play" w:eastAsia="Play" w:hAnsi="Play"/>
-          <w:b w:val="1"/>
-          <w:color w:val="ffffff"/>
-          <w:sz w:val="46"/>
-          <w:szCs w:val="46"/>
-        </w:rPr>
+      <w:r>
         <w:drawing>
-          <wp:inline distB="114300" distT="114300" distL="114300" distR="114300">
-            <wp:extent cx="6119813" cy="6902579"/>
+          <wp:anchor allowOverlap="1" behindDoc="0" distB="114300" distT="114300" distL="114300" distR="114300" hidden="0" layoutInCell="1" locked="0" relativeHeight="0" simplePos="0">
+            <wp:simplePos x="0" y="0"/>
+            <wp:positionH relativeFrom="column">
+              <wp:posOffset>-568161</wp:posOffset>
+            </wp:positionH>
+            <wp:positionV relativeFrom="paragraph">
+              <wp:posOffset>266700</wp:posOffset>
+            </wp:positionV>
+            <wp:extent cx="6862763" cy="7267575"/>
             <wp:effectExtent b="0" l="0" r="0" t="0"/>
-            <wp:docPr id="10" name="image14.png"/>
+            <wp:wrapSquare wrapText="bothSides" distB="114300" distT="114300" distL="114300" distR="114300"/>
+            <wp:docPr id="4" name="image12.png"/>
             <a:graphic>
               <a:graphicData uri="http://schemas.openxmlformats.org/drawingml/2006/picture">
                 <pic:pic>
                   <pic:nvPicPr>
-                    <pic:cNvPr id="0" name="image14.png"/>
+                    <pic:cNvPr id="0" name="image12.png"/>
                     <pic:cNvPicPr preferRelativeResize="0"/>
                   </pic:nvPicPr>
                   <pic:blipFill>
@@ -1417,7 +1389,7 @@
                   <pic:spPr>
                     <a:xfrm>
                       <a:off x="0" y="0"/>
-                      <a:ext cx="6119813" cy="6902579"/>
+                      <a:ext cx="6862763" cy="7267575"/>
                     </a:xfrm>
                     <a:prstGeom prst="rect"/>
                     <a:ln/>
@@ -1425,13 +1397,8 @@
                 </pic:pic>
               </a:graphicData>
             </a:graphic>
-          </wp:inline>
+          </wp:anchor>
         </w:drawing>
-      </w:r>
-      <w:r>
-        <w:rPr>
-          <w:rtl w:val="0"/>
-        </w:rPr>
       </w:r>
     </w:p>
     <w:p>
@@ -1472,43 +1439,26 @@
           <w:rtl w:val="0"/>
         </w:rPr>
         <w:t xml:space="preserve">DER EN mySQL</w:t>
-      </w:r>
-    </w:p>
-    <w:p>
-      <w:pPr>
-        <w:jc w:val="center"/>
-        <w:rPr>
-          <w:rFonts w:ascii="Play" w:cs="Play" w:eastAsia="Play" w:hAnsi="Play"/>
-          <w:b w:val="1"/>
-          <w:color w:val="ffffff"/>
-          <w:sz w:val="46"/>
-          <w:szCs w:val="46"/>
-        </w:rPr>
-      </w:pPr>
-      <w:r>
-        <w:rPr>
-          <w:rtl w:val="0"/>
-        </w:rPr>
       </w:r>
       <w:r>
         <w:drawing>
           <wp:anchor allowOverlap="1" behindDoc="0" distB="114300" distT="114300" distL="114300" distR="114300" hidden="0" layoutInCell="1" locked="0" relativeHeight="0" simplePos="0">
             <wp:simplePos x="0" y="0"/>
             <wp:positionH relativeFrom="column">
-              <wp:posOffset>-47624</wp:posOffset>
+              <wp:posOffset>-563399</wp:posOffset>
             </wp:positionH>
             <wp:positionV relativeFrom="paragraph">
-              <wp:posOffset>282859</wp:posOffset>
+              <wp:posOffset>781050</wp:posOffset>
             </wp:positionV>
-            <wp:extent cx="6124575" cy="7451441"/>
+            <wp:extent cx="6853238" cy="7686675"/>
             <wp:effectExtent b="0" l="0" r="0" t="0"/>
             <wp:wrapSquare wrapText="bothSides" distB="114300" distT="114300" distL="114300" distR="114300"/>
-            <wp:docPr id="14" name="image6.png"/>
+            <wp:docPr id="11" name="image11.png"/>
             <a:graphic>
               <a:graphicData uri="http://schemas.openxmlformats.org/drawingml/2006/picture">
                 <pic:pic>
                   <pic:nvPicPr>
-                    <pic:cNvPr id="0" name="image6.png"/>
+                    <pic:cNvPr id="0" name="image11.png"/>
                     <pic:cNvPicPr preferRelativeResize="0"/>
                   </pic:nvPicPr>
                   <pic:blipFill>
@@ -1521,7 +1471,7 @@
                   <pic:spPr>
                     <a:xfrm>
                       <a:off x="0" y="0"/>
-                      <a:ext cx="6124575" cy="7451441"/>
+                      <a:ext cx="6853238" cy="7686675"/>
                     </a:xfrm>
                     <a:prstGeom prst="rect"/>
                     <a:ln/>
@@ -1996,12 +1946,12 @@
             <wp:extent cx="7219950" cy="4532925"/>
             <wp:effectExtent b="0" l="0" r="0" t="0"/>
             <wp:wrapSquare wrapText="bothSides" distB="114300" distT="114300" distL="114300" distR="114300"/>
-            <wp:docPr id="6" name="image1.png"/>
+            <wp:docPr id="7" name="image10.png"/>
             <a:graphic>
               <a:graphicData uri="http://schemas.openxmlformats.org/drawingml/2006/picture">
                 <pic:pic>
                   <pic:nvPicPr>
-                    <pic:cNvPr id="0" name="image1.png"/>
+                    <pic:cNvPr id="0" name="image10.png"/>
                     <pic:cNvPicPr preferRelativeResize="0"/>
                   </pic:nvPicPr>
                   <pic:blipFill>
@@ -2038,12 +1988,12 @@
             <wp:extent cx="7219950" cy="3819525"/>
             <wp:effectExtent b="0" l="0" r="0" t="0"/>
             <wp:wrapSquare wrapText="bothSides" distB="114300" distT="114300" distL="114300" distR="114300"/>
-            <wp:docPr id="3" name="image2.png"/>
+            <wp:docPr id="3" name="image5.png"/>
             <a:graphic>
               <a:graphicData uri="http://schemas.openxmlformats.org/drawingml/2006/picture">
                 <pic:pic>
                   <pic:nvPicPr>
-                    <pic:cNvPr id="0" name="image2.png"/>
+                    <pic:cNvPr id="0" name="image5.png"/>
                     <pic:cNvPicPr preferRelativeResize="0"/>
                   </pic:nvPicPr>
                   <pic:blipFill>
@@ -2166,12 +2116,12 @@
           <wp:inline distB="114300" distT="114300" distL="114300" distR="114300">
             <wp:extent cx="5731200" cy="1727200"/>
             <wp:effectExtent b="0" l="0" r="0" t="0"/>
-            <wp:docPr id="9" name="image11.png"/>
+            <wp:docPr id="10" name="image7.png"/>
             <a:graphic>
               <a:graphicData uri="http://schemas.openxmlformats.org/drawingml/2006/picture">
                 <pic:pic>
                   <pic:nvPicPr>
-                    <pic:cNvPr id="0" name="image11.png"/>
+                    <pic:cNvPr id="0" name="image7.png"/>
                     <pic:cNvPicPr preferRelativeResize="0"/>
                   </pic:nvPicPr>
                   <pic:blipFill>
@@ -2312,12 +2262,12 @@
           <wp:inline distB="114300" distT="114300" distL="114300" distR="114300">
             <wp:extent cx="5731200" cy="1181100"/>
             <wp:effectExtent b="0" l="0" r="0" t="0"/>
-            <wp:docPr id="13" name="image7.png"/>
+            <wp:docPr id="14" name="image3.png"/>
             <a:graphic>
               <a:graphicData uri="http://schemas.openxmlformats.org/drawingml/2006/picture">
                 <pic:pic>
                   <pic:nvPicPr>
-                    <pic:cNvPr id="0" name="image7.png"/>
+                    <pic:cNvPr id="0" name="image3.png"/>
                     <pic:cNvPicPr preferRelativeResize="0"/>
                   </pic:nvPicPr>
                   <pic:blipFill>
@@ -2490,7 +2440,7 @@
           <wp:inline distB="114300" distT="114300" distL="114300" distR="114300">
             <wp:extent cx="5731200" cy="1168400"/>
             <wp:effectExtent b="0" l="0" r="0" t="0"/>
-            <wp:docPr id="8" name="image4.png"/>
+            <wp:docPr id="9" name="image4.png"/>
             <a:graphic>
               <a:graphicData uri="http://schemas.openxmlformats.org/drawingml/2006/picture">
                 <pic:pic>
@@ -2620,7 +2570,7 @@
           <wp:inline distB="114300" distT="114300" distL="114300" distR="114300">
             <wp:extent cx="6024563" cy="2495550"/>
             <wp:effectExtent b="0" l="0" r="0" t="0"/>
-            <wp:docPr id="12" name="image13.png"/>
+            <wp:docPr id="13" name="image13.png"/>
             <a:graphic>
               <a:graphicData uri="http://schemas.openxmlformats.org/drawingml/2006/picture">
                 <pic:pic>
@@ -2741,12 +2691,12 @@
             <wp:extent cx="6524625" cy="1930050"/>
             <wp:effectExtent b="0" l="0" r="0" t="0"/>
             <wp:wrapNone/>
-            <wp:docPr id="2" name="image3.png"/>
+            <wp:docPr id="2" name="image6.png"/>
             <a:graphic>
               <a:graphicData uri="http://schemas.openxmlformats.org/drawingml/2006/picture">
                 <pic:pic>
                   <pic:nvPicPr>
-                    <pic:cNvPr id="0" name="image3.png"/>
+                    <pic:cNvPr id="0" name="image6.png"/>
                     <pic:cNvPicPr preferRelativeResize="0"/>
                   </pic:nvPicPr>
                   <pic:blipFill>
@@ -3119,12 +3069,12 @@
           <wp:inline distB="114300" distT="114300" distL="114300" distR="114300">
             <wp:extent cx="5919788" cy="3371850"/>
             <wp:effectExtent b="0" l="0" r="0" t="0"/>
-            <wp:docPr id="11" name="image12.png"/>
+            <wp:docPr id="12" name="image2.png"/>
             <a:graphic>
               <a:graphicData uri="http://schemas.openxmlformats.org/drawingml/2006/picture">
                 <pic:pic>
                   <pic:nvPicPr>
-                    <pic:cNvPr id="0" name="image12.png"/>
+                    <pic:cNvPr id="0" name="image2.png"/>
                     <pic:cNvPicPr preferRelativeResize="0"/>
                   </pic:nvPicPr>
                   <pic:blipFill>
@@ -3217,12 +3167,12 @@
           <wp:inline distB="114300" distT="114300" distL="114300" distR="114300">
             <wp:extent cx="6000750" cy="3113253"/>
             <wp:effectExtent b="0" l="0" r="0" t="0"/>
-            <wp:docPr id="4" name="image9.png"/>
+            <wp:docPr id="5" name="image14.png"/>
             <a:graphic>
               <a:graphicData uri="http://schemas.openxmlformats.org/drawingml/2006/picture">
                 <pic:pic>
                   <pic:nvPicPr>
-                    <pic:cNvPr id="0" name="image9.png"/>
+                    <pic:cNvPr id="0" name="image14.png"/>
                     <pic:cNvPicPr preferRelativeResize="0"/>
                   </pic:nvPicPr>
                   <pic:blipFill>
@@ -3338,12 +3288,12 @@
           <wp:inline distB="114300" distT="114300" distL="114300" distR="114300">
             <wp:extent cx="6148388" cy="3248025"/>
             <wp:effectExtent b="0" l="0" r="0" t="0"/>
-            <wp:docPr id="1" name="image8.png"/>
+            <wp:docPr id="1" name="image1.png"/>
             <a:graphic>
               <a:graphicData uri="http://schemas.openxmlformats.org/drawingml/2006/picture">
                 <pic:pic>
                   <pic:nvPicPr>
-                    <pic:cNvPr id="0" name="image8.png"/>
+                    <pic:cNvPr id="0" name="image1.png"/>
                     <pic:cNvPicPr preferRelativeResize="0"/>
                   </pic:nvPicPr>
                   <pic:blipFill>
@@ -3419,12 +3369,12 @@
           <wp:inline distB="114300" distT="114300" distL="114300" distR="114300">
             <wp:extent cx="6143625" cy="4384446"/>
             <wp:effectExtent b="0" l="0" r="0" t="0"/>
-            <wp:docPr id="5" name="image10.png"/>
+            <wp:docPr id="6" name="image8.png"/>
             <a:graphic>
               <a:graphicData uri="http://schemas.openxmlformats.org/drawingml/2006/picture">
                 <pic:pic>
                   <pic:nvPicPr>
-                    <pic:cNvPr id="0" name="image10.png"/>
+                    <pic:cNvPr id="0" name="image8.png"/>
                     <pic:cNvPicPr preferRelativeResize="0"/>
                   </pic:nvPicPr>
                   <pic:blipFill>
@@ -4058,12 +4008,12 @@
           <wp:extent cx="5731200" cy="1727200"/>
           <wp:effectExtent b="0" l="0" r="0" t="0"/>
           <wp:wrapNone/>
-          <wp:docPr id="7" name="image5.png"/>
+          <wp:docPr id="8" name="image9.png"/>
           <a:graphic>
             <a:graphicData uri="http://schemas.openxmlformats.org/drawingml/2006/picture">
               <pic:pic>
                 <pic:nvPicPr>
-                  <pic:cNvPr id="0" name="image5.png"/>
+                  <pic:cNvPr id="0" name="image9.png"/>
                   <pic:cNvPicPr preferRelativeResize="0"/>
                 </pic:nvPicPr>
                 <pic:blipFill>

</xml_diff>